<commit_message>
Added inf lab 3, prog lab 2
</commit_message>
<xml_diff>
--- a/inf/sem-1/lab-2/inf-lab2-СандовК-P3113.docx
+++ b/inf/sem-1/lab-2/inf-lab2-СандовК-P3113.docx
@@ -342,6 +342,8 @@
           <w:szCs w:val="28"/>
         </w:rPr>
       </w:pPr>
+      <w:bookmarkStart w:id="2" w:name="_GoBack"/>
+      <w:bookmarkEnd w:id="2"/>
       <w:r>
         <w:rPr>
           <w:rFonts w:ascii="Times New Roman" w:eastAsia="Times New Roman" w:hAnsi="Times New Roman" w:cs="Times New Roman"/>
@@ -496,39 +498,24 @@
         </w:rPr>
         <w:t>2022</w:t>
       </w:r>
-      <w:r>
-        <w:rPr>
-          <w:rFonts w:ascii="Times New Roman" w:eastAsia="Times New Roman" w:hAnsi="Times New Roman" w:cs="Times New Roman"/>
-          <w:szCs w:val="28"/>
-        </w:rPr>
-        <w:br w:type="page"/>
-      </w:r>
     </w:p>
     <w:p>
       <w:pPr>
         <w:pStyle w:val="1"/>
       </w:pPr>
-      <w:bookmarkStart w:id="2" w:name="_Toc1935244391"/>
-      <w:bookmarkStart w:id="3" w:name="_Toc114152817"/>
-      <w:bookmarkStart w:id="4" w:name="_Toc116678800"/>
+      <w:bookmarkStart w:id="3" w:name="_Toc117081822"/>
       <w:r>
         <w:lastRenderedPageBreak/>
         <w:t>Оглавление</w:t>
       </w:r>
-      <w:bookmarkEnd w:id="2"/>
       <w:bookmarkEnd w:id="3"/>
-      <w:bookmarkEnd w:id="4"/>
     </w:p>
     <w:sdt>
       <w:sdtPr>
         <w:rPr>
-          <w:rFonts w:asciiTheme="minorHAnsi" w:eastAsiaTheme="minorHAnsi" w:hAnsiTheme="minorHAnsi" w:cstheme="minorBidi"/>
+          <w:rFonts w:asciiTheme="minorHAnsi" w:hAnsiTheme="minorHAnsi"/>
           <w:b/>
-          <w:bCs w:val="0"/>
-          <w:color w:val="auto"/>
           <w:sz w:val="22"/>
-          <w:szCs w:val="22"/>
-          <w:lang w:eastAsia="en-US"/>
         </w:rPr>
         <w:id w:val="630210832"/>
         <w:docPartObj>
@@ -546,20 +533,12 @@
       <w:sdtContent>
         <w:p>
           <w:pPr>
-            <w:pStyle w:val="ac"/>
-            <w:rPr>
-              <w:rFonts w:asciiTheme="majorBidi" w:hAnsiTheme="majorBidi"/>
-            </w:rPr>
-          </w:pPr>
-        </w:p>
-        <w:p>
-          <w:pPr>
             <w:pStyle w:val="11"/>
             <w:rPr>
               <w:rFonts w:asciiTheme="minorHAnsi" w:eastAsiaTheme="minorEastAsia" w:hAnsiTheme="minorHAnsi"/>
               <w:noProof/>
               <w:sz w:val="22"/>
-              <w:lang w:eastAsia="zh-CN"/>
+              <w:lang w:eastAsia="ru-RU"/>
             </w:rPr>
           </w:pPr>
           <w:r>
@@ -580,7 +559,7 @@
             </w:rPr>
             <w:fldChar w:fldCharType="separate"/>
           </w:r>
-          <w:hyperlink w:anchor="_Toc116678800" w:history="1">
+          <w:hyperlink w:anchor="_Toc117081822" w:history="1">
             <w:r>
               <w:rPr>
                 <w:rStyle w:val="a4"/>
@@ -607,7 +586,7 @@
                 <w:noProof/>
                 <w:webHidden/>
               </w:rPr>
-              <w:instrText xml:space="preserve"> PAGEREF _Toc116678800 \h </w:instrText>
+              <w:instrText xml:space="preserve"> PAGEREF _Toc117081822 \h </w:instrText>
             </w:r>
             <w:r>
               <w:rPr>
@@ -645,10 +624,10 @@
               <w:rFonts w:asciiTheme="minorHAnsi" w:eastAsiaTheme="minorEastAsia" w:hAnsiTheme="minorHAnsi"/>
               <w:noProof/>
               <w:sz w:val="22"/>
-              <w:lang w:eastAsia="zh-CN"/>
+              <w:lang w:eastAsia="ru-RU"/>
             </w:rPr>
           </w:pPr>
-          <w:hyperlink w:anchor="_Toc116678801" w:history="1">
+          <w:hyperlink w:anchor="_Toc117081823" w:history="1">
             <w:r>
               <w:rPr>
                 <w:rStyle w:val="a4"/>
@@ -675,7 +654,7 @@
                 <w:noProof/>
                 <w:webHidden/>
               </w:rPr>
-              <w:instrText xml:space="preserve"> PAGEREF _Toc116678801 \h </w:instrText>
+              <w:instrText xml:space="preserve"> PAGEREF _Toc117081823 \h </w:instrText>
             </w:r>
             <w:r>
               <w:rPr>
@@ -713,10 +692,10 @@
               <w:rFonts w:asciiTheme="minorHAnsi" w:eastAsiaTheme="minorEastAsia" w:hAnsiTheme="minorHAnsi"/>
               <w:noProof/>
               <w:sz w:val="22"/>
-              <w:lang w:eastAsia="zh-CN"/>
+              <w:lang w:eastAsia="ru-RU"/>
             </w:rPr>
           </w:pPr>
-          <w:hyperlink w:anchor="_Toc116678802" w:history="1">
+          <w:hyperlink w:anchor="_Toc117081824" w:history="1">
             <w:r>
               <w:rPr>
                 <w:rStyle w:val="a4"/>
@@ -743,7 +722,7 @@
                 <w:noProof/>
                 <w:webHidden/>
               </w:rPr>
-              <w:instrText xml:space="preserve"> PAGEREF _Toc116678802 \h </w:instrText>
+              <w:instrText xml:space="preserve"> PAGEREF _Toc117081824 \h </w:instrText>
             </w:r>
             <w:r>
               <w:rPr>
@@ -781,10 +760,10 @@
               <w:rFonts w:asciiTheme="minorHAnsi" w:eastAsiaTheme="minorEastAsia" w:hAnsiTheme="minorHAnsi"/>
               <w:noProof/>
               <w:sz w:val="22"/>
-              <w:lang w:eastAsia="zh-CN"/>
+              <w:lang w:eastAsia="ru-RU"/>
             </w:rPr>
           </w:pPr>
-          <w:hyperlink w:anchor="_Toc116678803" w:history="1">
+          <w:hyperlink w:anchor="_Toc117081825" w:history="1">
             <w:r>
               <w:rPr>
                 <w:rStyle w:val="a4"/>
@@ -812,7 +791,7 @@
                 <w:noProof/>
                 <w:webHidden/>
               </w:rPr>
-              <w:instrText xml:space="preserve"> PAGEREF _Toc116678803 \h </w:instrText>
+              <w:instrText xml:space="preserve"> PAGEREF _Toc117081825 \h </w:instrText>
             </w:r>
             <w:r>
               <w:rPr>
@@ -850,10 +829,10 @@
               <w:rFonts w:asciiTheme="minorHAnsi" w:eastAsiaTheme="minorEastAsia" w:hAnsiTheme="minorHAnsi"/>
               <w:noProof/>
               <w:sz w:val="22"/>
-              <w:lang w:eastAsia="zh-CN"/>
+              <w:lang w:eastAsia="ru-RU"/>
             </w:rPr>
           </w:pPr>
-          <w:hyperlink w:anchor="_Toc116678807" w:history="1">
+          <w:hyperlink w:anchor="_Toc117081829" w:history="1">
             <w:r>
               <w:rPr>
                 <w:rStyle w:val="a4"/>
@@ -881,7 +860,7 @@
                 <w:noProof/>
                 <w:webHidden/>
               </w:rPr>
-              <w:instrText xml:space="preserve"> PAGEREF _Toc116678807 \h </w:instrText>
+              <w:instrText xml:space="preserve"> PAGEREF _Toc117081829 \h </w:instrText>
             </w:r>
             <w:r>
               <w:rPr>
@@ -919,10 +898,10 @@
               <w:rFonts w:asciiTheme="minorHAnsi" w:eastAsiaTheme="minorEastAsia" w:hAnsiTheme="minorHAnsi"/>
               <w:noProof/>
               <w:sz w:val="22"/>
-              <w:lang w:eastAsia="zh-CN"/>
+              <w:lang w:eastAsia="ru-RU"/>
             </w:rPr>
           </w:pPr>
-          <w:hyperlink w:anchor="_Toc116678808" w:history="1">
+          <w:hyperlink w:anchor="_Toc117081830" w:history="1">
             <w:r>
               <w:rPr>
                 <w:rStyle w:val="a4"/>
@@ -950,7 +929,7 @@
                 <w:noProof/>
                 <w:webHidden/>
               </w:rPr>
-              <w:instrText xml:space="preserve"> PAGEREF _Toc116678808 \h </w:instrText>
+              <w:instrText xml:space="preserve"> PAGEREF _Toc117081830 \h </w:instrText>
             </w:r>
             <w:r>
               <w:rPr>
@@ -988,10 +967,10 @@
               <w:rFonts w:asciiTheme="minorHAnsi" w:eastAsiaTheme="minorEastAsia" w:hAnsiTheme="minorHAnsi"/>
               <w:noProof/>
               <w:sz w:val="22"/>
-              <w:lang w:eastAsia="zh-CN"/>
+              <w:lang w:eastAsia="ru-RU"/>
             </w:rPr>
           </w:pPr>
-          <w:hyperlink w:anchor="_Toc116678809" w:history="1">
+          <w:hyperlink w:anchor="_Toc117081831" w:history="1">
             <w:r>
               <w:rPr>
                 <w:rStyle w:val="a4"/>
@@ -1018,7 +997,7 @@
                 <w:noProof/>
                 <w:webHidden/>
               </w:rPr>
-              <w:instrText xml:space="preserve"> PAGEREF _Toc116678809 \h </w:instrText>
+              <w:instrText xml:space="preserve"> PAGEREF _Toc117081831 \h </w:instrText>
             </w:r>
             <w:r>
               <w:rPr>
@@ -1056,10 +1035,10 @@
               <w:rFonts w:asciiTheme="minorHAnsi" w:eastAsiaTheme="minorEastAsia" w:hAnsiTheme="minorHAnsi"/>
               <w:noProof/>
               <w:sz w:val="22"/>
-              <w:lang w:eastAsia="zh-CN"/>
+              <w:lang w:eastAsia="ru-RU"/>
             </w:rPr>
           </w:pPr>
-          <w:hyperlink w:anchor="_Toc116678810" w:history="1">
+          <w:hyperlink w:anchor="_Toc117081832" w:history="1">
             <w:r>
               <w:rPr>
                 <w:rStyle w:val="a4"/>
@@ -1087,7 +1066,7 @@
                 <w:noProof/>
                 <w:webHidden/>
               </w:rPr>
-              <w:instrText xml:space="preserve"> PAGEREF _Toc116678810 \h </w:instrText>
+              <w:instrText xml:space="preserve"> PAGEREF _Toc117081832 \h </w:instrText>
             </w:r>
             <w:r>
               <w:rPr>
@@ -1125,10 +1104,10 @@
               <w:rFonts w:asciiTheme="minorHAnsi" w:eastAsiaTheme="minorEastAsia" w:hAnsiTheme="minorHAnsi"/>
               <w:noProof/>
               <w:sz w:val="22"/>
-              <w:lang w:eastAsia="zh-CN"/>
+              <w:lang w:eastAsia="ru-RU"/>
             </w:rPr>
           </w:pPr>
-          <w:hyperlink w:anchor="_Toc116678811" w:history="1">
+          <w:hyperlink w:anchor="_Toc117081833" w:history="1">
             <w:r>
               <w:rPr>
                 <w:rStyle w:val="a4"/>
@@ -1155,7 +1134,7 @@
                 <w:noProof/>
                 <w:webHidden/>
               </w:rPr>
-              <w:instrText xml:space="preserve"> PAGEREF _Toc116678811 \h </w:instrText>
+              <w:instrText xml:space="preserve"> PAGEREF _Toc117081833 \h </w:instrText>
             </w:r>
             <w:r>
               <w:rPr>
@@ -1193,24 +1172,16 @@
               <w:rFonts w:asciiTheme="minorHAnsi" w:eastAsiaTheme="minorEastAsia" w:hAnsiTheme="minorHAnsi"/>
               <w:noProof/>
               <w:sz w:val="22"/>
-              <w:lang w:eastAsia="zh-CN"/>
+              <w:lang w:eastAsia="ru-RU"/>
             </w:rPr>
           </w:pPr>
-          <w:hyperlink w:anchor="_Toc116678812" w:history="1">
+          <w:hyperlink w:anchor="_Toc117081834" w:history="1">
             <w:r>
               <w:rPr>
                 <w:rStyle w:val="a4"/>
                 <w:noProof/>
               </w:rPr>
-              <w:t>Список</w:t>
-            </w:r>
-            <w:r>
-              <w:rPr>
-                <w:rStyle w:val="a4"/>
-                <w:rFonts w:eastAsia="Times New Roman"/>
-                <w:noProof/>
-              </w:rPr>
-              <w:t xml:space="preserve"> использованной литературы</w:t>
+              <w:t>Список использованной литературы</w:t>
             </w:r>
             <w:r>
               <w:rPr>
@@ -1231,7 +1202,7 @@
                 <w:noProof/>
                 <w:webHidden/>
               </w:rPr>
-              <w:instrText xml:space="preserve"> PAGEREF _Toc116678812 \h </w:instrText>
+              <w:instrText xml:space="preserve"> PAGEREF _Toc117081834 \h </w:instrText>
             </w:r>
             <w:r>
               <w:rPr>
@@ -1276,107 +1247,23 @@
     </w:sdt>
     <w:p>
       <w:pPr>
-        <w:pStyle w:val="a3"/>
-      </w:pPr>
-    </w:p>
-    <w:p>
-      <w:pPr>
-        <w:pStyle w:val="a3"/>
-      </w:pPr>
-    </w:p>
-    <w:p>
-      <w:pPr>
-        <w:pStyle w:val="a3"/>
-      </w:pPr>
-      <w:bookmarkStart w:id="5" w:name="_GoBack"/>
-      <w:bookmarkEnd w:id="5"/>
-    </w:p>
-    <w:p>
-      <w:pPr>
-        <w:pStyle w:val="a3"/>
-      </w:pPr>
-    </w:p>
-    <w:p>
-      <w:pPr>
-        <w:pStyle w:val="a3"/>
-      </w:pPr>
-    </w:p>
-    <w:p>
-      <w:pPr>
-        <w:pStyle w:val="a3"/>
-      </w:pPr>
-    </w:p>
-    <w:p>
-      <w:pPr>
-        <w:pStyle w:val="a3"/>
-      </w:pPr>
-    </w:p>
-    <w:p>
-      <w:pPr>
-        <w:pStyle w:val="a3"/>
-      </w:pPr>
-    </w:p>
-    <w:p>
-      <w:pPr>
-        <w:pStyle w:val="a3"/>
-      </w:pPr>
-    </w:p>
-    <w:p>
-      <w:pPr>
-        <w:pStyle w:val="a3"/>
-      </w:pPr>
-    </w:p>
-    <w:p>
-      <w:pPr>
-        <w:pStyle w:val="a3"/>
-      </w:pPr>
-    </w:p>
-    <w:p>
-      <w:pPr>
-        <w:pStyle w:val="a3"/>
-      </w:pPr>
-    </w:p>
-    <w:p>
-      <w:pPr>
-        <w:pStyle w:val="a3"/>
-      </w:pPr>
-    </w:p>
-    <w:p>
-      <w:pPr>
-        <w:pStyle w:val="a3"/>
-      </w:pPr>
-    </w:p>
-    <w:p>
-      <w:r>
-        <w:br w:type="page"/>
-      </w:r>
-    </w:p>
-    <w:p>
-      <w:pPr>
         <w:pStyle w:val="1"/>
       </w:pPr>
-      <w:bookmarkStart w:id="6" w:name="_Toc114152818"/>
-      <w:bookmarkStart w:id="7" w:name="_Toc116678801"/>
+      <w:bookmarkStart w:id="4" w:name="_Toc114152818"/>
+      <w:bookmarkStart w:id="5" w:name="_Toc117081823"/>
       <w:r>
         <w:lastRenderedPageBreak/>
         <w:t>Задание</w:t>
       </w:r>
-      <w:bookmarkEnd w:id="6"/>
-      <w:bookmarkEnd w:id="7"/>
-    </w:p>
-    <w:p/>
-    <w:p>
-      <w:pPr>
-        <w:jc w:val="both"/>
-      </w:pPr>
+      <w:bookmarkEnd w:id="4"/>
+      <w:bookmarkEnd w:id="5"/>
+    </w:p>
+    <w:p>
       <w:r>
         <w:t>1. Построить схему декодирования классического кода Хэмминга (7;4) и предоставить её изображение.</w:t>
       </w:r>
     </w:p>
     <w:p>
-      <w:pPr>
-        <w:jc w:val="both"/>
-      </w:pPr>
       <w:r>
         <w:t xml:space="preserve">2. Показать для каждого из приведённых </w:t>
       </w:r>
@@ -1864,19 +1751,19 @@
           <w:t>1</w:t>
         </w:r>
       </w:fldSimple>
-    </w:p>
-    <w:p>
-      <w:pPr>
-        <w:jc w:val="both"/>
-      </w:pPr>
+      <w:r>
+        <w:rPr>
+          <w:noProof/>
+        </w:rPr>
+        <w:t xml:space="preserve"> - «Сообщения для задания 1»</w:t>
+      </w:r>
+    </w:p>
+    <w:p>
       <w:r>
         <w:t>3. Построить схему декодирования классического кода Хэмминга (15;11) и предоставить её изображение.</w:t>
       </w:r>
     </w:p>
     <w:p>
-      <w:pPr>
-        <w:jc w:val="both"/>
-      </w:pPr>
       <w:r>
         <w:t xml:space="preserve">4. Показать для </w:t>
       </w:r>
@@ -2304,19 +2191,19 @@
           <w:t>2</w:t>
         </w:r>
       </w:fldSimple>
-    </w:p>
-    <w:p>
-      <w:pPr>
-        <w:jc w:val="both"/>
-      </w:pPr>
+      <w:r>
+        <w:rPr>
+          <w:noProof/>
+        </w:rPr>
+        <w:t xml:space="preserve"> – «Сообщение для задания 2»</w:t>
+      </w:r>
+    </w:p>
+    <w:p>
       <w:r>
         <w:t>5. Сложить номера всех 5 вариантов заданий (54, 91, 16, 51, 71). Умножить полученное число на 4. Принять данное число как число информационных разрядов в передаваемом сообщении. Вычислить для данного числа минимальное число проверочных разрядов и коэффициент избыточности.</w:t>
       </w:r>
     </w:p>
     <w:p>
-      <w:pPr>
-        <w:jc w:val="both"/>
-      </w:pPr>
       <w:r>
         <w:t>6</w:t>
       </w:r>
@@ -2362,16 +2249,13 @@
     <w:p>
       <w:pPr>
         <w:pStyle w:val="1"/>
-        <w:rPr>
-          <w:rFonts w:eastAsia="Times New Roman"/>
-        </w:rPr>
-      </w:pPr>
-      <w:bookmarkStart w:id="8" w:name="_Toc116678802"/>
+      </w:pPr>
+      <w:bookmarkStart w:id="6" w:name="_Toc117081824"/>
       <w:r>
         <w:lastRenderedPageBreak/>
         <w:t>Задание 1</w:t>
       </w:r>
-      <w:bookmarkEnd w:id="8"/>
+      <w:bookmarkEnd w:id="6"/>
     </w:p>
     <w:p>
       <w:pPr>
@@ -2380,19 +2264,11 @@
           <w:szCs w:val="28"/>
         </w:rPr>
       </w:pPr>
-    </w:p>
-    <w:p>
-      <w:pPr>
+      <w:r>
         <w:rPr>
           <w:rFonts w:ascii="Times New Roman" w:eastAsia="Times New Roman" w:hAnsi="Times New Roman" w:cs="Times New Roman"/>
           <w:szCs w:val="28"/>
         </w:rPr>
-      </w:pPr>
-      <w:r>
-        <w:rPr>
-          <w:rFonts w:ascii="Times New Roman" w:eastAsia="Times New Roman" w:hAnsi="Times New Roman" w:cs="Times New Roman"/>
-          <w:szCs w:val="28"/>
-        </w:rPr>
         <w:tab/>
         <w:t>Схема декодирования классического кода Хэмминга (7;4) представлена на рисунке 1.</w:t>
       </w:r>
@@ -2404,7 +2280,7 @@
       <w:r>
         <w:rPr>
           <w:noProof/>
-          <w:lang w:eastAsia="zh-CN"/>
+          <w:lang w:eastAsia="ru-RU"/>
         </w:rPr>
         <w:drawing>
           <wp:inline distT="0" distB="0" distL="0" distR="0" wp14:anchorId="3DD5558B" wp14:editId="2A14F923">
@@ -2459,15 +2335,15 @@
           <w:t>1</w:t>
         </w:r>
       </w:fldSimple>
-    </w:p>
-    <w:p>
-      <w:pPr>
-        <w:keepNext/>
-      </w:pPr>
-      <w:r>
-        <w:br w:type="page"/>
-      </w:r>
-    </w:p>
+      <w:r>
+        <w:rPr>
+          <w:noProof/>
+        </w:rPr>
+        <w:t xml:space="preserve"> – «Схема декодирования кода Хэмминга (7;4)»</w:t>
+      </w:r>
+    </w:p>
+    <w:p/>
+    <w:p/>
     <w:p>
       <w:pPr>
         <w:pStyle w:val="1"/>
@@ -2475,7 +2351,7 @@
           <w:rFonts w:eastAsia="Times New Roman"/>
         </w:rPr>
       </w:pPr>
-      <w:bookmarkStart w:id="9" w:name="_Toc116678803"/>
+      <w:bookmarkStart w:id="7" w:name="_Toc117081825"/>
       <w:r>
         <w:rPr>
           <w:rFonts w:eastAsia="Times New Roman"/>
@@ -2483,9 +2359,8 @@
         <w:lastRenderedPageBreak/>
         <w:t>Задание 2</w:t>
       </w:r>
-      <w:bookmarkEnd w:id="9"/>
-    </w:p>
-    <w:p/>
+      <w:bookmarkEnd w:id="7"/>
+    </w:p>
     <w:p>
       <w:pPr>
         <w:ind w:firstLine="708"/>
@@ -2571,14 +2446,16 @@
           <w:rFonts w:eastAsia="Times New Roman"/>
         </w:rPr>
       </w:pPr>
-      <w:bookmarkStart w:id="10" w:name="_Toc116678804"/>
+      <w:bookmarkStart w:id="8" w:name="_Toc116678804"/>
+      <w:bookmarkStart w:id="9" w:name="_Toc117081826"/>
       <w:r>
         <w:rPr>
           <w:rFonts w:eastAsia="Times New Roman"/>
         </w:rPr>
         <w:t>Сообщение 1</w:t>
       </w:r>
-      <w:bookmarkEnd w:id="10"/>
+      <w:bookmarkEnd w:id="8"/>
+      <w:bookmarkEnd w:id="9"/>
     </w:p>
     <w:p>
       <w:pPr>
@@ -2624,8 +2501,12 @@
         <w:tc>
           <w:tcPr>
             <w:tcW w:w="1032" w:type="dxa"/>
-          </w:tcPr>
-          <w:p>
+            <w:vAlign w:val="center"/>
+          </w:tcPr>
+          <w:p>
+            <w:pPr>
+              <w:jc w:val="center"/>
+            </w:pPr>
             <w:r>
               <w:t>1</w:t>
             </w:r>
@@ -2634,8 +2515,12 @@
         <w:tc>
           <w:tcPr>
             <w:tcW w:w="1032" w:type="dxa"/>
-          </w:tcPr>
-          <w:p>
+            <w:vAlign w:val="center"/>
+          </w:tcPr>
+          <w:p>
+            <w:pPr>
+              <w:jc w:val="center"/>
+            </w:pPr>
             <w:r>
               <w:t>2</w:t>
             </w:r>
@@ -2644,8 +2529,12 @@
         <w:tc>
           <w:tcPr>
             <w:tcW w:w="1032" w:type="dxa"/>
-          </w:tcPr>
-          <w:p>
+            <w:vAlign w:val="center"/>
+          </w:tcPr>
+          <w:p>
+            <w:pPr>
+              <w:jc w:val="center"/>
+            </w:pPr>
             <w:r>
               <w:t>3</w:t>
             </w:r>
@@ -2654,8 +2543,12 @@
         <w:tc>
           <w:tcPr>
             <w:tcW w:w="1032" w:type="dxa"/>
-          </w:tcPr>
-          <w:p>
+            <w:vAlign w:val="center"/>
+          </w:tcPr>
+          <w:p>
+            <w:pPr>
+              <w:jc w:val="center"/>
+            </w:pPr>
             <w:r>
               <w:t>4</w:t>
             </w:r>
@@ -2664,8 +2557,12 @@
         <w:tc>
           <w:tcPr>
             <w:tcW w:w="1032" w:type="dxa"/>
-          </w:tcPr>
-          <w:p>
+            <w:vAlign w:val="center"/>
+          </w:tcPr>
+          <w:p>
+            <w:pPr>
+              <w:jc w:val="center"/>
+            </w:pPr>
             <w:r>
               <w:t>5</w:t>
             </w:r>
@@ -2674,8 +2571,12 @@
         <w:tc>
           <w:tcPr>
             <w:tcW w:w="1032" w:type="dxa"/>
-          </w:tcPr>
-          <w:p>
+            <w:vAlign w:val="center"/>
+          </w:tcPr>
+          <w:p>
+            <w:pPr>
+              <w:jc w:val="center"/>
+            </w:pPr>
             <w:r>
               <w:t>6</w:t>
             </w:r>
@@ -2684,8 +2585,12 @@
         <w:tc>
           <w:tcPr>
             <w:tcW w:w="1032" w:type="dxa"/>
-          </w:tcPr>
-          <w:p>
+            <w:vAlign w:val="center"/>
+          </w:tcPr>
+          <w:p>
+            <w:pPr>
+              <w:jc w:val="center"/>
+            </w:pPr>
             <w:r>
               <w:t>7</w:t>
             </w:r>
@@ -2694,8 +2599,13 @@
         <w:tc>
           <w:tcPr>
             <w:tcW w:w="1032" w:type="dxa"/>
-          </w:tcPr>
-          <w:p/>
+            <w:vAlign w:val="center"/>
+          </w:tcPr>
+          <w:p>
+            <w:pPr>
+              <w:jc w:val="center"/>
+            </w:pPr>
+          </w:p>
         </w:tc>
       </w:tr>
       <w:tr>
@@ -2712,8 +2622,12 @@
         <w:tc>
           <w:tcPr>
             <w:tcW w:w="1032" w:type="dxa"/>
-          </w:tcPr>
-          <w:p>
+            <w:vAlign w:val="center"/>
+          </w:tcPr>
+          <w:p>
+            <w:pPr>
+              <w:jc w:val="center"/>
+            </w:pPr>
             <w:r>
               <w:t>1</w:t>
             </w:r>
@@ -2722,8 +2636,12 @@
         <w:tc>
           <w:tcPr>
             <w:tcW w:w="1032" w:type="dxa"/>
-          </w:tcPr>
-          <w:p>
+            <w:vAlign w:val="center"/>
+          </w:tcPr>
+          <w:p>
+            <w:pPr>
+              <w:jc w:val="center"/>
+            </w:pPr>
             <w:r>
               <w:t>1</w:t>
             </w:r>
@@ -2732,8 +2650,12 @@
         <w:tc>
           <w:tcPr>
             <w:tcW w:w="1032" w:type="dxa"/>
-          </w:tcPr>
-          <w:p>
+            <w:vAlign w:val="center"/>
+          </w:tcPr>
+          <w:p>
+            <w:pPr>
+              <w:jc w:val="center"/>
+            </w:pPr>
             <w:r>
               <w:t>0</w:t>
             </w:r>
@@ -2742,8 +2664,12 @@
         <w:tc>
           <w:tcPr>
             <w:tcW w:w="1032" w:type="dxa"/>
-          </w:tcPr>
-          <w:p>
+            <w:vAlign w:val="center"/>
+          </w:tcPr>
+          <w:p>
+            <w:pPr>
+              <w:jc w:val="center"/>
+            </w:pPr>
             <w:r>
               <w:t>1</w:t>
             </w:r>
@@ -2752,8 +2678,12 @@
         <w:tc>
           <w:tcPr>
             <w:tcW w:w="1032" w:type="dxa"/>
-          </w:tcPr>
-          <w:p>
+            <w:vAlign w:val="center"/>
+          </w:tcPr>
+          <w:p>
+            <w:pPr>
+              <w:jc w:val="center"/>
+            </w:pPr>
             <w:r>
               <w:t>0</w:t>
             </w:r>
@@ -2762,8 +2692,12 @@
         <w:tc>
           <w:tcPr>
             <w:tcW w:w="1032" w:type="dxa"/>
-          </w:tcPr>
-          <w:p>
+            <w:vAlign w:val="center"/>
+          </w:tcPr>
+          <w:p>
+            <w:pPr>
+              <w:jc w:val="center"/>
+            </w:pPr>
             <w:r>
               <w:t>1</w:t>
             </w:r>
@@ -2772,8 +2706,12 @@
         <w:tc>
           <w:tcPr>
             <w:tcW w:w="1032" w:type="dxa"/>
-          </w:tcPr>
-          <w:p>
+            <w:vAlign w:val="center"/>
+          </w:tcPr>
+          <w:p>
+            <w:pPr>
+              <w:jc w:val="center"/>
+            </w:pPr>
             <w:r>
               <w:t>1</w:t>
             </w:r>
@@ -2782,8 +2720,13 @@
         <w:tc>
           <w:tcPr>
             <w:tcW w:w="1032" w:type="dxa"/>
-          </w:tcPr>
-          <w:p/>
+            <w:vAlign w:val="center"/>
+          </w:tcPr>
+          <w:p>
+            <w:pPr>
+              <w:jc w:val="center"/>
+            </w:pPr>
+          </w:p>
         </w:tc>
       </w:tr>
       <w:tr>
@@ -2811,8 +2754,12 @@
         <w:tc>
           <w:tcPr>
             <w:tcW w:w="1032" w:type="dxa"/>
-          </w:tcPr>
-          <w:p>
+            <w:vAlign w:val="center"/>
+          </w:tcPr>
+          <w:p>
+            <w:pPr>
+              <w:jc w:val="center"/>
+            </w:pPr>
             <w:r>
               <w:t>r1</w:t>
             </w:r>
@@ -2821,8 +2768,12 @@
         <w:tc>
           <w:tcPr>
             <w:tcW w:w="1032" w:type="dxa"/>
-          </w:tcPr>
-          <w:p>
+            <w:vAlign w:val="center"/>
+          </w:tcPr>
+          <w:p>
+            <w:pPr>
+              <w:jc w:val="center"/>
+            </w:pPr>
             <w:r>
               <w:t>r2</w:t>
             </w:r>
@@ -2831,8 +2782,12 @@
         <w:tc>
           <w:tcPr>
             <w:tcW w:w="1032" w:type="dxa"/>
-          </w:tcPr>
-          <w:p>
+            <w:vAlign w:val="center"/>
+          </w:tcPr>
+          <w:p>
+            <w:pPr>
+              <w:jc w:val="center"/>
+            </w:pPr>
             <w:r>
               <w:t>i1</w:t>
             </w:r>
@@ -2841,8 +2796,12 @@
         <w:tc>
           <w:tcPr>
             <w:tcW w:w="1032" w:type="dxa"/>
-          </w:tcPr>
-          <w:p>
+            <w:vAlign w:val="center"/>
+          </w:tcPr>
+          <w:p>
+            <w:pPr>
+              <w:jc w:val="center"/>
+            </w:pPr>
             <w:r>
               <w:t>r3</w:t>
             </w:r>
@@ -2851,8 +2810,12 @@
         <w:tc>
           <w:tcPr>
             <w:tcW w:w="1032" w:type="dxa"/>
-          </w:tcPr>
-          <w:p>
+            <w:vAlign w:val="center"/>
+          </w:tcPr>
+          <w:p>
+            <w:pPr>
+              <w:jc w:val="center"/>
+            </w:pPr>
             <w:r>
               <w:t>i2</w:t>
             </w:r>
@@ -2861,8 +2824,12 @@
         <w:tc>
           <w:tcPr>
             <w:tcW w:w="1032" w:type="dxa"/>
-          </w:tcPr>
-          <w:p>
+            <w:vAlign w:val="center"/>
+          </w:tcPr>
+          <w:p>
+            <w:pPr>
+              <w:jc w:val="center"/>
+            </w:pPr>
             <w:r>
               <w:t>i3</w:t>
             </w:r>
@@ -2871,8 +2838,12 @@
         <w:tc>
           <w:tcPr>
             <w:tcW w:w="1032" w:type="dxa"/>
-          </w:tcPr>
-          <w:p>
+            <w:vAlign w:val="center"/>
+          </w:tcPr>
+          <w:p>
+            <w:pPr>
+              <w:jc w:val="center"/>
+            </w:pPr>
             <w:r>
               <w:t>i4</w:t>
             </w:r>
@@ -2881,8 +2852,12 @@
         <w:tc>
           <w:tcPr>
             <w:tcW w:w="1032" w:type="dxa"/>
-          </w:tcPr>
-          <w:p>
+            <w:vAlign w:val="center"/>
+          </w:tcPr>
+          <w:p>
+            <w:pPr>
+              <w:jc w:val="center"/>
+            </w:pPr>
             <w:r>
               <w:t>s</w:t>
             </w:r>
@@ -2904,9 +2879,11 @@
           <w:tcPr>
             <w:tcW w:w="1032" w:type="dxa"/>
             <w:shd w:val="clear" w:color="auto" w:fill="B4C6E7" w:themeFill="accent1" w:themeFillTint="66"/>
+            <w:vAlign w:val="center"/>
           </w:tcPr>
           <w:p>
             <w:pPr>
+              <w:jc w:val="center"/>
               <w:rPr>
                 <w:color w:val="FF0000"/>
               </w:rPr>
@@ -2919,15 +2896,24 @@
         <w:tc>
           <w:tcPr>
             <w:tcW w:w="1032" w:type="dxa"/>
-          </w:tcPr>
-          <w:p/>
+            <w:vAlign w:val="center"/>
+          </w:tcPr>
+          <w:p>
+            <w:pPr>
+              <w:jc w:val="center"/>
+            </w:pPr>
+          </w:p>
         </w:tc>
         <w:tc>
           <w:tcPr>
             <w:tcW w:w="1032" w:type="dxa"/>
             <w:shd w:val="clear" w:color="auto" w:fill="B4C6E7" w:themeFill="accent1" w:themeFillTint="66"/>
-          </w:tcPr>
-          <w:p>
+            <w:vAlign w:val="center"/>
+          </w:tcPr>
+          <w:p>
+            <w:pPr>
+              <w:jc w:val="center"/>
+            </w:pPr>
             <w:r>
               <w:t>+</w:t>
             </w:r>
@@ -2936,15 +2922,24 @@
         <w:tc>
           <w:tcPr>
             <w:tcW w:w="1032" w:type="dxa"/>
-          </w:tcPr>
-          <w:p/>
+            <w:vAlign w:val="center"/>
+          </w:tcPr>
+          <w:p>
+            <w:pPr>
+              <w:jc w:val="center"/>
+            </w:pPr>
+          </w:p>
         </w:tc>
         <w:tc>
           <w:tcPr>
             <w:tcW w:w="1032" w:type="dxa"/>
             <w:shd w:val="clear" w:color="auto" w:fill="B4C6E7" w:themeFill="accent1" w:themeFillTint="66"/>
-          </w:tcPr>
-          <w:p>
+            <w:vAlign w:val="center"/>
+          </w:tcPr>
+          <w:p>
+            <w:pPr>
+              <w:jc w:val="center"/>
+            </w:pPr>
             <w:r>
               <w:t>+</w:t>
             </w:r>
@@ -2953,15 +2948,24 @@
         <w:tc>
           <w:tcPr>
             <w:tcW w:w="1032" w:type="dxa"/>
-          </w:tcPr>
-          <w:p/>
+            <w:vAlign w:val="center"/>
+          </w:tcPr>
+          <w:p>
+            <w:pPr>
+              <w:jc w:val="center"/>
+            </w:pPr>
+          </w:p>
         </w:tc>
         <w:tc>
           <w:tcPr>
             <w:tcW w:w="1032" w:type="dxa"/>
             <w:shd w:val="clear" w:color="auto" w:fill="B4C6E7" w:themeFill="accent1" w:themeFillTint="66"/>
-          </w:tcPr>
-          <w:p>
+            <w:vAlign w:val="center"/>
+          </w:tcPr>
+          <w:p>
+            <w:pPr>
+              <w:jc w:val="center"/>
+            </w:pPr>
             <w:r>
               <w:t>+</w:t>
             </w:r>
@@ -2970,9 +2974,11 @@
         <w:tc>
           <w:tcPr>
             <w:tcW w:w="1032" w:type="dxa"/>
+            <w:vAlign w:val="center"/>
           </w:tcPr>
           <w:p>
             <w:pPr>
+              <w:jc w:val="center"/>
               <w:rPr>
                 <w:vertAlign w:val="subscript"/>
               </w:rPr>
@@ -3003,15 +3009,24 @@
         <w:tc>
           <w:tcPr>
             <w:tcW w:w="1032" w:type="dxa"/>
-          </w:tcPr>
-          <w:p/>
+            <w:vAlign w:val="center"/>
+          </w:tcPr>
+          <w:p>
+            <w:pPr>
+              <w:jc w:val="center"/>
+            </w:pPr>
+          </w:p>
         </w:tc>
         <w:tc>
           <w:tcPr>
             <w:tcW w:w="1032" w:type="dxa"/>
             <w:shd w:val="clear" w:color="auto" w:fill="F4B083" w:themeFill="accent2" w:themeFillTint="99"/>
-          </w:tcPr>
-          <w:p>
+            <w:vAlign w:val="center"/>
+          </w:tcPr>
+          <w:p>
+            <w:pPr>
+              <w:jc w:val="center"/>
+            </w:pPr>
             <w:r>
               <w:t>+</w:t>
             </w:r>
@@ -3021,8 +3036,12 @@
           <w:tcPr>
             <w:tcW w:w="1032" w:type="dxa"/>
             <w:shd w:val="clear" w:color="auto" w:fill="F4B083" w:themeFill="accent2" w:themeFillTint="99"/>
-          </w:tcPr>
-          <w:p>
+            <w:vAlign w:val="center"/>
+          </w:tcPr>
+          <w:p>
+            <w:pPr>
+              <w:jc w:val="center"/>
+            </w:pPr>
             <w:r>
               <w:t>+</w:t>
             </w:r>
@@ -3031,21 +3050,35 @@
         <w:tc>
           <w:tcPr>
             <w:tcW w:w="1032" w:type="dxa"/>
-          </w:tcPr>
-          <w:p/>
+            <w:vAlign w:val="center"/>
+          </w:tcPr>
+          <w:p>
+            <w:pPr>
+              <w:jc w:val="center"/>
+            </w:pPr>
+          </w:p>
         </w:tc>
         <w:tc>
           <w:tcPr>
             <w:tcW w:w="1032" w:type="dxa"/>
-          </w:tcPr>
-          <w:p/>
+            <w:vAlign w:val="center"/>
+          </w:tcPr>
+          <w:p>
+            <w:pPr>
+              <w:jc w:val="center"/>
+            </w:pPr>
+          </w:p>
         </w:tc>
         <w:tc>
           <w:tcPr>
             <w:tcW w:w="1032" w:type="dxa"/>
             <w:shd w:val="clear" w:color="auto" w:fill="F4B083" w:themeFill="accent2" w:themeFillTint="99"/>
-          </w:tcPr>
-          <w:p>
+            <w:vAlign w:val="center"/>
+          </w:tcPr>
+          <w:p>
+            <w:pPr>
+              <w:jc w:val="center"/>
+            </w:pPr>
             <w:r>
               <w:t>+</w:t>
             </w:r>
@@ -3055,8 +3088,12 @@
           <w:tcPr>
             <w:tcW w:w="1032" w:type="dxa"/>
             <w:shd w:val="clear" w:color="auto" w:fill="F4B083" w:themeFill="accent2" w:themeFillTint="99"/>
-          </w:tcPr>
-          <w:p>
+            <w:vAlign w:val="center"/>
+          </w:tcPr>
+          <w:p>
+            <w:pPr>
+              <w:jc w:val="center"/>
+            </w:pPr>
             <w:r>
               <w:t>+</w:t>
             </w:r>
@@ -3065,9 +3102,11 @@
         <w:tc>
           <w:tcPr>
             <w:tcW w:w="1032" w:type="dxa"/>
+            <w:vAlign w:val="center"/>
           </w:tcPr>
           <w:p>
             <w:pPr>
+              <w:jc w:val="center"/>
               <w:rPr>
                 <w:vertAlign w:val="subscript"/>
               </w:rPr>
@@ -3098,27 +3137,46 @@
         <w:tc>
           <w:tcPr>
             <w:tcW w:w="1032" w:type="dxa"/>
-          </w:tcPr>
-          <w:p/>
+            <w:vAlign w:val="center"/>
+          </w:tcPr>
+          <w:p>
+            <w:pPr>
+              <w:jc w:val="center"/>
+            </w:pPr>
+          </w:p>
         </w:tc>
         <w:tc>
           <w:tcPr>
             <w:tcW w:w="1032" w:type="dxa"/>
-          </w:tcPr>
-          <w:p/>
+            <w:vAlign w:val="center"/>
+          </w:tcPr>
+          <w:p>
+            <w:pPr>
+              <w:jc w:val="center"/>
+            </w:pPr>
+          </w:p>
         </w:tc>
         <w:tc>
           <w:tcPr>
             <w:tcW w:w="1032" w:type="dxa"/>
-          </w:tcPr>
-          <w:p/>
+            <w:vAlign w:val="center"/>
+          </w:tcPr>
+          <w:p>
+            <w:pPr>
+              <w:jc w:val="center"/>
+            </w:pPr>
+          </w:p>
         </w:tc>
         <w:tc>
           <w:tcPr>
             <w:tcW w:w="1032" w:type="dxa"/>
             <w:shd w:val="clear" w:color="auto" w:fill="A8D08D" w:themeFill="accent6" w:themeFillTint="99"/>
-          </w:tcPr>
-          <w:p>
+            <w:vAlign w:val="center"/>
+          </w:tcPr>
+          <w:p>
+            <w:pPr>
+              <w:jc w:val="center"/>
+            </w:pPr>
             <w:r>
               <w:t>+</w:t>
             </w:r>
@@ -3128,8 +3186,12 @@
           <w:tcPr>
             <w:tcW w:w="1032" w:type="dxa"/>
             <w:shd w:val="clear" w:color="auto" w:fill="A8D08D" w:themeFill="accent6" w:themeFillTint="99"/>
-          </w:tcPr>
-          <w:p>
+            <w:vAlign w:val="center"/>
+          </w:tcPr>
+          <w:p>
+            <w:pPr>
+              <w:jc w:val="center"/>
+            </w:pPr>
             <w:r>
               <w:t>+</w:t>
             </w:r>
@@ -3139,8 +3201,12 @@
           <w:tcPr>
             <w:tcW w:w="1032" w:type="dxa"/>
             <w:shd w:val="clear" w:color="auto" w:fill="A8D08D" w:themeFill="accent6" w:themeFillTint="99"/>
-          </w:tcPr>
-          <w:p>
+            <w:vAlign w:val="center"/>
+          </w:tcPr>
+          <w:p>
+            <w:pPr>
+              <w:jc w:val="center"/>
+            </w:pPr>
             <w:r>
               <w:t>+</w:t>
             </w:r>
@@ -3150,8 +3216,12 @@
           <w:tcPr>
             <w:tcW w:w="1032" w:type="dxa"/>
             <w:shd w:val="clear" w:color="auto" w:fill="A8D08D" w:themeFill="accent6" w:themeFillTint="99"/>
-          </w:tcPr>
-          <w:p>
+            <w:vAlign w:val="center"/>
+          </w:tcPr>
+          <w:p>
+            <w:pPr>
+              <w:jc w:val="center"/>
+            </w:pPr>
             <w:r>
               <w:t>+</w:t>
             </w:r>
@@ -3160,10 +3230,12 @@
         <w:tc>
           <w:tcPr>
             <w:tcW w:w="1032" w:type="dxa"/>
+            <w:vAlign w:val="center"/>
           </w:tcPr>
           <w:p>
             <w:pPr>
               <w:keepNext/>
+              <w:jc w:val="center"/>
               <w:rPr>
                 <w:vertAlign w:val="subscript"/>
               </w:rPr>
@@ -3197,6 +3269,12 @@
           <w:t>3</w:t>
         </w:r>
       </w:fldSimple>
+      <w:r>
+        <w:rPr>
+          <w:noProof/>
+        </w:rPr>
+        <w:t xml:space="preserve"> – «Таблица кодов Хэмминга (7;4)»</w:t>
+      </w:r>
     </w:p>
     <w:p>
       <w:pPr>
@@ -4094,13 +4172,15 @@
           <w:rFonts w:eastAsia="Times New Roman"/>
         </w:rPr>
       </w:pPr>
-      <w:bookmarkStart w:id="11" w:name="_Toc116678805"/>
+      <w:bookmarkStart w:id="10" w:name="_Toc116678805"/>
+      <w:bookmarkStart w:id="11" w:name="_Toc117081827"/>
       <w:r>
         <w:rPr>
           <w:rFonts w:eastAsia="Times New Roman"/>
         </w:rPr>
         <w:t>Сообщение 2</w:t>
       </w:r>
+      <w:bookmarkEnd w:id="10"/>
       <w:bookmarkEnd w:id="11"/>
     </w:p>
     <w:p>
@@ -4707,7 +4787,6 @@
         <w:jc w:val="center"/>
       </w:pPr>
       <w:r>
-        <w:lastRenderedPageBreak/>
         <w:t xml:space="preserve">Таблица </w:t>
       </w:r>
       <w:fldSimple w:instr=" SEQ Таблица \* ARABIC ">
@@ -4718,6 +4797,12 @@
           <w:t>4</w:t>
         </w:r>
       </w:fldSimple>
+      <w:r>
+        <w:rPr>
+          <w:noProof/>
+        </w:rPr>
+        <w:t xml:space="preserve"> - «Таблица кодов Хэмминга (7;4)»</w:t>
+      </w:r>
     </w:p>
     <w:p>
       <w:pPr>
@@ -4731,6 +4816,7 @@
           <w:rFonts w:ascii="Times New Roman" w:eastAsia="Times New Roman" w:hAnsi="Times New Roman" w:cs="Times New Roman"/>
           <w:szCs w:val="28"/>
         </w:rPr>
+        <w:lastRenderedPageBreak/>
         <w:t>Вычислим синдром S:</w:t>
       </w:r>
     </w:p>
@@ -5616,6 +5702,7 @@
         </w:rPr>
       </w:pPr>
       <w:bookmarkStart w:id="12" w:name="_Toc116678806"/>
+      <w:bookmarkStart w:id="13" w:name="_Toc117081828"/>
       <w:r>
         <w:rPr>
           <w:rFonts w:eastAsia="Times New Roman"/>
@@ -5623,6 +5710,7 @@
         <w:t>Сообщение 3</w:t>
       </w:r>
       <w:bookmarkEnd w:id="12"/>
+      <w:bookmarkEnd w:id="13"/>
     </w:p>
     <w:p>
       <w:pPr>
@@ -6238,6 +6326,12 @@
           <w:t>5</w:t>
         </w:r>
       </w:fldSimple>
+      <w:r>
+        <w:rPr>
+          <w:noProof/>
+        </w:rPr>
+        <w:t xml:space="preserve"> - «Таблица кодов Хэмминга (7;4)»</w:t>
+      </w:r>
     </w:p>
     <w:p>
       <w:pPr>
@@ -7139,27 +7233,12 @@
     </w:p>
     <w:p>
       <w:pPr>
-        <w:rPr>
-          <w:rFonts w:ascii="Times New Roman" w:eastAsia="Times New Roman" w:hAnsi="Times New Roman" w:cs="Times New Roman"/>
-          <w:szCs w:val="28"/>
-        </w:rPr>
-      </w:pPr>
-      <w:r>
-        <w:rPr>
-          <w:rFonts w:ascii="Times New Roman" w:eastAsia="Times New Roman" w:hAnsi="Times New Roman" w:cs="Times New Roman"/>
-          <w:szCs w:val="28"/>
-        </w:rPr>
-        <w:br w:type="page"/>
-      </w:r>
-    </w:p>
-    <w:p>
-      <w:pPr>
         <w:pStyle w:val="1"/>
         <w:rPr>
           <w:rFonts w:eastAsia="Times New Roman"/>
         </w:rPr>
       </w:pPr>
-      <w:bookmarkStart w:id="13" w:name="_Toc116678807"/>
+      <w:bookmarkStart w:id="14" w:name="_Toc117081829"/>
       <w:r>
         <w:rPr>
           <w:rFonts w:eastAsia="Times New Roman"/>
@@ -7167,15 +7246,7 @@
         <w:lastRenderedPageBreak/>
         <w:t>Задание 3</w:t>
       </w:r>
-      <w:bookmarkEnd w:id="13"/>
-    </w:p>
-    <w:p>
-      <w:pPr>
-        <w:rPr>
-          <w:rFonts w:ascii="Times New Roman" w:eastAsia="Times New Roman" w:hAnsi="Times New Roman" w:cs="Times New Roman"/>
-          <w:szCs w:val="28"/>
-        </w:rPr>
-      </w:pPr>
+      <w:bookmarkEnd w:id="14"/>
     </w:p>
     <w:p>
       <w:pPr>
@@ -7216,7 +7287,7 @@
       <w:r>
         <w:rPr>
           <w:noProof/>
-          <w:lang w:eastAsia="zh-CN"/>
+          <w:lang w:eastAsia="ru-RU"/>
         </w:rPr>
         <w:drawing>
           <wp:inline distT="0" distB="0" distL="0" distR="0" wp14:anchorId="75870618" wp14:editId="242CB45A">
@@ -7275,6 +7346,12 @@
           <w:t>2</w:t>
         </w:r>
       </w:fldSimple>
+      <w:r>
+        <w:rPr>
+          <w:noProof/>
+        </w:rPr>
+        <w:t xml:space="preserve"> – «Схема декодирования кода Хэмминга (15;11)»</w:t>
+      </w:r>
     </w:p>
     <w:p>
       <w:pPr>
@@ -7291,13 +7368,7 @@
           <w:rFonts w:eastAsia="Times New Roman"/>
         </w:rPr>
       </w:pPr>
-      <w:r>
-        <w:rPr>
-          <w:rFonts w:eastAsia="Times New Roman"/>
-        </w:rPr>
-        <w:br w:type="page"/>
-      </w:r>
-      <w:bookmarkStart w:id="14" w:name="_Toc116678808"/>
+      <w:bookmarkStart w:id="15" w:name="_Toc117081830"/>
       <w:r>
         <w:rPr>
           <w:rFonts w:eastAsia="Times New Roman"/>
@@ -7305,9 +7376,8 @@
         <w:lastRenderedPageBreak/>
         <w:t>Задание 4</w:t>
       </w:r>
-      <w:bookmarkEnd w:id="14"/>
-    </w:p>
-    <w:p/>
+      <w:bookmarkEnd w:id="15"/>
+    </w:p>
     <w:p>
       <w:pPr>
         <w:ind w:firstLine="708"/>
@@ -8962,6 +9032,12 @@
           <w:t>6</w:t>
         </w:r>
       </w:fldSimple>
+      <w:r>
+        <w:rPr>
+          <w:noProof/>
+        </w:rPr>
+        <w:t xml:space="preserve"> - «Таблица кодов Хэмминга (15;11)»</w:t>
+      </w:r>
     </w:p>
     <w:p>
       <w:pPr>
@@ -10727,34 +10803,14 @@
     </w:p>
     <w:p>
       <w:pPr>
-        <w:rPr>
-          <w:rFonts w:ascii="Times New Roman" w:eastAsia="Times New Roman" w:hAnsi="Times New Roman" w:cs="Times New Roman"/>
-          <w:szCs w:val="28"/>
-        </w:rPr>
-      </w:pPr>
-      <w:r>
-        <w:rPr>
-          <w:rFonts w:ascii="Times New Roman" w:eastAsia="Times New Roman" w:hAnsi="Times New Roman" w:cs="Times New Roman"/>
-          <w:szCs w:val="28"/>
-        </w:rPr>
-        <w:br w:type="page"/>
-      </w:r>
-    </w:p>
-    <w:p>
-      <w:pPr>
         <w:pStyle w:val="1"/>
       </w:pPr>
-      <w:bookmarkStart w:id="15" w:name="_Toc116678809"/>
+      <w:bookmarkStart w:id="16" w:name="_Toc117081831"/>
       <w:r>
         <w:lastRenderedPageBreak/>
         <w:t>Задание 5</w:t>
       </w:r>
-      <w:bookmarkEnd w:id="15"/>
-    </w:p>
-    <w:p>
-      <w:pPr>
-        <w:ind w:firstLine="708"/>
-      </w:pPr>
+      <w:bookmarkEnd w:id="16"/>
     </w:p>
     <w:p>
       <w:pPr>
@@ -10824,7 +10880,25 @@
         <w:rPr>
           <w:rFonts w:eastAsiaTheme="minorEastAsia"/>
         </w:rPr>
-        <w:t>Значит, передаваемое сообщение состояло из 1132 информационных разрядов.</w:t>
+        <w:t>Получаем</w:t>
+      </w:r>
+      <w:r>
+        <w:rPr>
+          <w:rFonts w:eastAsiaTheme="minorEastAsia"/>
+        </w:rPr>
+        <w:t>,</w:t>
+      </w:r>
+      <w:r>
+        <w:rPr>
+          <w:rFonts w:eastAsiaTheme="minorEastAsia"/>
+        </w:rPr>
+        <w:t xml:space="preserve"> что</w:t>
+      </w:r>
+      <w:r>
+        <w:rPr>
+          <w:rFonts w:eastAsiaTheme="minorEastAsia"/>
+        </w:rPr>
+        <w:t xml:space="preserve"> передаваемое сообщение состояло из 1132 информационных разрядов.</w:t>
       </w:r>
     </w:p>
     <w:p>
@@ -11128,7 +11202,13 @@
         <w:rPr>
           <w:rFonts w:eastAsiaTheme="minorEastAsia"/>
         </w:rPr>
-        <w:t xml:space="preserve">Значит, </w:t>
+        <w:t>Следовательно</w:t>
+      </w:r>
+      <w:r>
+        <w:rPr>
+          <w:rFonts w:eastAsiaTheme="minorEastAsia"/>
+        </w:rPr>
+        <w:t xml:space="preserve">, </w:t>
       </w:r>
       <m:oMath>
         <m:r>
@@ -11329,9 +11409,6 @@
           <m:t>=11,  k=0,01</m:t>
         </m:r>
       </m:oMath>
-      <w:r>
-        <w:br w:type="page"/>
-      </w:r>
     </w:p>
     <w:p>
       <w:pPr>
@@ -11340,7 +11417,7 @@
           <w:rFonts w:eastAsia="Times New Roman"/>
         </w:rPr>
       </w:pPr>
-      <w:bookmarkStart w:id="16" w:name="_Toc116678810"/>
+      <w:bookmarkStart w:id="17" w:name="_Toc117081832"/>
       <w:r>
         <w:rPr>
           <w:rFonts w:eastAsia="Times New Roman"/>
@@ -11348,9 +11425,8 @@
         <w:lastRenderedPageBreak/>
         <w:t>Задание 6*</w:t>
       </w:r>
-      <w:bookmarkEnd w:id="16"/>
-    </w:p>
-    <w:p/>
+      <w:bookmarkEnd w:id="17"/>
+    </w:p>
     <w:p>
       <w:pPr>
         <w:ind w:firstLine="708"/>
@@ -15705,7 +15781,6 @@
           <w:szCs w:val="16"/>
           <w:lang w:val="en-US" w:eastAsia="zh-CN"/>
         </w:rPr>
-        <w:lastRenderedPageBreak/>
         <w:t xml:space="preserve">        </w:t>
       </w:r>
       <w:proofErr w:type="spellStart"/>
@@ -15786,6 +15861,7 @@
           <w:szCs w:val="16"/>
           <w:lang w:val="en-US" w:eastAsia="zh-CN"/>
         </w:rPr>
+        <w:lastRenderedPageBreak/>
         <w:t xml:space="preserve">    </w:t>
       </w:r>
     </w:p>
@@ -22376,6 +22452,7 @@
           <w:szCs w:val="16"/>
           <w:lang w:val="en-US" w:eastAsia="zh-CN"/>
         </w:rPr>
+        <w:lastRenderedPageBreak/>
         <w:t xml:space="preserve">            </w:t>
       </w:r>
       <w:proofErr w:type="spellStart"/>
@@ -24038,6 +24115,10 @@
         <w:keepNext/>
       </w:pPr>
       <w:r>
+        <w:rPr>
+          <w:noProof/>
+          <w:lang w:eastAsia="ru-RU"/>
+        </w:rPr>
         <w:drawing>
           <wp:inline distT="0" distB="0" distL="0" distR="0" wp14:anchorId="18522670" wp14:editId="6CF6F66E">
             <wp:extent cx="5760085" cy="2537909"/>
@@ -24095,13 +24176,11 @@
           <w:t>3</w:t>
         </w:r>
       </w:fldSimple>
-    </w:p>
-    <w:p>
-      <w:r>
-        <w:tab/>
-      </w:r>
-      <w:r>
-        <w:br w:type="page"/>
+      <w:r>
+        <w:rPr>
+          <w:noProof/>
+        </w:rPr>
+        <w:t xml:space="preserve"> – «Вывод программы»</w:t>
       </w:r>
     </w:p>
     <w:p>
@@ -24111,21 +24190,12 @@
           <w:rFonts w:eastAsia="Times New Roman"/>
         </w:rPr>
       </w:pPr>
-      <w:bookmarkStart w:id="17" w:name="_Toc116678811"/>
+      <w:bookmarkStart w:id="18" w:name="_Toc117081833"/>
       <w:r>
         <w:lastRenderedPageBreak/>
         <w:t>Заключение</w:t>
       </w:r>
-      <w:bookmarkEnd w:id="17"/>
-    </w:p>
-    <w:p>
-      <w:pPr>
-        <w:rPr>
-          <w:rFonts w:ascii="Times New Roman" w:eastAsia="Times New Roman" w:hAnsi="Times New Roman" w:cs="Times New Roman"/>
-          <w:sz w:val="40"/>
-          <w:szCs w:val="40"/>
-        </w:rPr>
-      </w:pPr>
+      <w:bookmarkEnd w:id="18"/>
     </w:p>
     <w:p>
       <w:pPr>
@@ -24141,76 +24211,127 @@
           <w:rFonts w:ascii="Times New Roman" w:eastAsia="Times New Roman" w:hAnsi="Times New Roman" w:cs="Times New Roman"/>
           <w:szCs w:val="28"/>
         </w:rPr>
-        <w:t xml:space="preserve">В результате выполнения данной работы я </w:t>
+        <w:t>В резуль</w:t>
       </w:r>
       <w:r>
         <w:rPr>
           <w:rFonts w:ascii="Times New Roman" w:eastAsia="Times New Roman" w:hAnsi="Times New Roman" w:cs="Times New Roman"/>
           <w:szCs w:val="28"/>
         </w:rPr>
-        <w:t>узнал о коде Хэмминга и его применении для проверки ошибок в сообщениях, возникших при передаче или хранении данных.</w:t>
+        <w:t xml:space="preserve">тате выполнения данной работы были получены знания </w:t>
       </w:r>
       <w:r>
         <w:rPr>
           <w:rFonts w:ascii="Times New Roman" w:eastAsia="Times New Roman" w:hAnsi="Times New Roman" w:cs="Times New Roman"/>
           <w:szCs w:val="28"/>
         </w:rPr>
-        <w:t xml:space="preserve"> Далее я изучил алгоритм построения таблицы кода Хэмминга и метод вычисления синдрома последовательности. Затем я рассмотрел схему декодирования кода Хэмминга (для случаев (7;4), (15;11)) и выполнил практические задания по поиску ошибки в некоторых сообщениях. Также я узнал о характеристиках кода Хэмминга, таких как </w:t>
-      </w:r>
-      <w:proofErr w:type="spellStart"/>
+        <w:t>о коде Хэмминга и его применении для проверки ошибок в сообщениях, возникших при передаче или хранении данных.</w:t>
+      </w:r>
       <w:r>
         <w:rPr>
           <w:rFonts w:ascii="Times New Roman" w:eastAsia="Times New Roman" w:hAnsi="Times New Roman" w:cs="Times New Roman"/>
           <w:szCs w:val="28"/>
         </w:rPr>
-        <w:t>коэффицент</w:t>
-      </w:r>
-      <w:proofErr w:type="spellEnd"/>
+        <w:t xml:space="preserve"> Далее изучен</w:t>
+      </w:r>
       <w:r>
         <w:rPr>
           <w:rFonts w:ascii="Times New Roman" w:eastAsia="Times New Roman" w:hAnsi="Times New Roman" w:cs="Times New Roman"/>
           <w:szCs w:val="28"/>
         </w:rPr>
-        <w:t xml:space="preserve"> избыточности, расстояние Хэмминга, кодовое расстояние, и вычислил их самостоятельно для конкретного примера. </w:t>
+        <w:t xml:space="preserve"> алгоритм построения таблицы кода Хэмминга и метод вычисления синдр</w:t>
       </w:r>
       <w:r>
         <w:rPr>
           <w:rFonts w:ascii="Times New Roman" w:eastAsia="Times New Roman" w:hAnsi="Times New Roman" w:cs="Times New Roman"/>
-          <w:sz w:val="24"/>
-          <w:szCs w:val="24"/>
-        </w:rPr>
-        <w:br w:type="page"/>
-      </w:r>
-    </w:p>
-    <w:p>
-      <w:pPr>
-        <w:pStyle w:val="1"/>
-        <w:rPr>
-          <w:rFonts w:eastAsia="Times New Roman"/>
-        </w:rPr>
-      </w:pPr>
-      <w:bookmarkStart w:id="18" w:name="_Toc116678812"/>
-      <w:r>
-        <w:lastRenderedPageBreak/>
-        <w:t>Список</w:t>
-      </w:r>
-      <w:r>
-        <w:rPr>
-          <w:rFonts w:eastAsia="Times New Roman"/>
-        </w:rPr>
-        <w:t xml:space="preserve"> использованной литературы</w:t>
-      </w:r>
-      <w:bookmarkEnd w:id="18"/>
-    </w:p>
-    <w:p/>
+          <w:szCs w:val="28"/>
+        </w:rPr>
+        <w:t>ома последовательности. Затем рассмотрена схема</w:t>
+      </w:r>
+      <w:r>
+        <w:rPr>
+          <w:rFonts w:ascii="Times New Roman" w:eastAsia="Times New Roman" w:hAnsi="Times New Roman" w:cs="Times New Roman"/>
+          <w:szCs w:val="28"/>
+        </w:rPr>
+        <w:t xml:space="preserve"> декодирования кода Хэмминга (для сл</w:t>
+      </w:r>
+      <w:r>
+        <w:rPr>
+          <w:rFonts w:ascii="Times New Roman" w:eastAsia="Times New Roman" w:hAnsi="Times New Roman" w:cs="Times New Roman"/>
+          <w:szCs w:val="28"/>
+        </w:rPr>
+        <w:t>учаев (7;4), (15;11)) и выполнены</w:t>
+      </w:r>
+      <w:r>
+        <w:rPr>
+          <w:rFonts w:ascii="Times New Roman" w:eastAsia="Times New Roman" w:hAnsi="Times New Roman" w:cs="Times New Roman"/>
+          <w:szCs w:val="28"/>
+        </w:rPr>
+        <w:t xml:space="preserve"> практические задания по поиску ошибки в некоторых сообщен</w:t>
+      </w:r>
+      <w:r>
+        <w:rPr>
+          <w:rFonts w:ascii="Times New Roman" w:eastAsia="Times New Roman" w:hAnsi="Times New Roman" w:cs="Times New Roman"/>
+          <w:szCs w:val="28"/>
+        </w:rPr>
+        <w:t>иях. Также</w:t>
+      </w:r>
+      <w:r>
+        <w:rPr>
+          <w:rFonts w:ascii="Times New Roman" w:eastAsia="Times New Roman" w:hAnsi="Times New Roman" w:cs="Times New Roman"/>
+          <w:szCs w:val="28"/>
+        </w:rPr>
+        <w:t xml:space="preserve"> </w:t>
+      </w:r>
+      <w:r>
+        <w:rPr>
+          <w:rFonts w:ascii="Times New Roman" w:eastAsia="Times New Roman" w:hAnsi="Times New Roman" w:cs="Times New Roman"/>
+          <w:szCs w:val="28"/>
+        </w:rPr>
+        <w:t>были рассмотрены характеристики кода Хэмминга, такие</w:t>
+      </w:r>
+      <w:r>
+        <w:rPr>
+          <w:rFonts w:ascii="Times New Roman" w:eastAsia="Times New Roman" w:hAnsi="Times New Roman" w:cs="Times New Roman"/>
+          <w:szCs w:val="28"/>
+        </w:rPr>
+        <w:t xml:space="preserve"> как коэффиц</w:t>
+      </w:r>
+      <w:r>
+        <w:rPr>
+          <w:rFonts w:ascii="Times New Roman" w:eastAsia="Times New Roman" w:hAnsi="Times New Roman" w:cs="Times New Roman"/>
+          <w:szCs w:val="28"/>
+        </w:rPr>
+        <w:t>и</w:t>
+      </w:r>
+      <w:r>
+        <w:rPr>
+          <w:rFonts w:ascii="Times New Roman" w:eastAsia="Times New Roman" w:hAnsi="Times New Roman" w:cs="Times New Roman"/>
+          <w:szCs w:val="28"/>
+        </w:rPr>
+        <w:t>ент избыточности, расстояние Хэмминга</w:t>
+      </w:r>
+      <w:r>
+        <w:rPr>
+          <w:rFonts w:ascii="Times New Roman" w:eastAsia="Times New Roman" w:hAnsi="Times New Roman" w:cs="Times New Roman"/>
+          <w:szCs w:val="28"/>
+        </w:rPr>
+        <w:t>, кодовое расстояние, и произведено их вычисление</w:t>
+      </w:r>
+      <w:r>
+        <w:rPr>
+          <w:rFonts w:ascii="Times New Roman" w:eastAsia="Times New Roman" w:hAnsi="Times New Roman" w:cs="Times New Roman"/>
+          <w:szCs w:val="28"/>
+        </w:rPr>
+        <w:t xml:space="preserve"> для конкретного примера. </w:t>
+      </w:r>
+    </w:p>
+    <w:bookmarkStart w:id="19" w:name="_Toc117081834" w:displacedByCustomXml="next"/>
     <w:sdt>
       <w:sdtPr>
         <w:rPr>
-          <w:rFonts w:asciiTheme="minorHAnsi" w:eastAsiaTheme="minorHAnsi" w:hAnsiTheme="minorHAnsi" w:cstheme="minorBidi"/>
+          <w:rFonts w:eastAsiaTheme="minorHAnsi"/>
           <w:b w:val="0"/>
-          <w:color w:val="auto"/>
-          <w:sz w:val="22"/>
-          <w:szCs w:val="22"/>
         </w:rPr>
         <w:id w:val="1588497443"/>
         <w:docPartObj>
@@ -24220,15 +24341,33 @@
       </w:sdtPr>
       <w:sdtEndPr>
         <w:rPr>
-          <w:rFonts w:asciiTheme="minorBidi" w:hAnsiTheme="minorBidi"/>
+          <w:rFonts w:cstheme="minorBidi"/>
+          <w:color w:val="auto"/>
           <w:sz w:val="28"/>
+          <w:szCs w:val="22"/>
         </w:rPr>
       </w:sdtEndPr>
       <w:sdtContent>
         <w:p>
           <w:pPr>
             <w:pStyle w:val="1"/>
+            <w:rPr>
+              <w:rFonts w:eastAsiaTheme="minorHAnsi"/>
+            </w:rPr>
           </w:pPr>
+          <w:r>
+            <w:rPr>
+              <w:rFonts w:eastAsiaTheme="minorHAnsi"/>
+            </w:rPr>
+            <w:t>Список</w:t>
+          </w:r>
+          <w:r>
+            <w:rPr>
+              <w:rFonts w:eastAsiaTheme="minorHAnsi"/>
+            </w:rPr>
+            <w:t xml:space="preserve"> использованной литературы</w:t>
+          </w:r>
+          <w:bookmarkEnd w:id="19"/>
         </w:p>
         <w:sdt>
           <w:sdtPr>
@@ -24288,7 +24427,26 @@
                 <w:rPr>
                   <w:noProof/>
                 </w:rPr>
-                <w:t>14 Октябрь 2022 г. - Режим доступа (URL): http://all-ht.ru/inf/systems/p_0_14.html.</w:t>
+                <w:t xml:space="preserve">14 Октябрь 2022 г. - </w:t>
+              </w:r>
+              <w:r>
+                <w:rPr>
+                  <w:noProof/>
+                </w:rPr>
+                <w:t>URL</w:t>
+              </w:r>
+              <w:r>
+                <w:rPr>
+                  <w:noProof/>
+                </w:rPr>
+                <w:t xml:space="preserve">: </w:t>
+              </w:r>
+              <w:r>
+                <w:rPr>
+                  <w:noProof/>
+                  <w:u w:val="single"/>
+                </w:rPr>
+                <w:t>http://all-ht.ru/inf/systems/p_0_14.html.</w:t>
               </w:r>
             </w:p>
             <w:p>
@@ -24350,10 +24508,9 @@
       </w:pPr>
     </w:p>
     <w:sectPr>
-      <w:headerReference w:type="default" r:id="rId12"/>
-      <w:footerReference w:type="default" r:id="rId13"/>
-      <w:headerReference w:type="first" r:id="rId14"/>
-      <w:footerReference w:type="first" r:id="rId15"/>
+      <w:footerReference w:type="default" r:id="rId12"/>
+      <w:headerReference w:type="first" r:id="rId13"/>
+      <w:footerReference w:type="first" r:id="rId14"/>
       <w:pgSz w:w="11906" w:h="16838"/>
       <w:pgMar w:top="567" w:right="1134" w:bottom="567" w:left="1701" w:header="720" w:footer="720" w:gutter="0"/>
       <w:cols w:space="720"/>
@@ -24436,7 +24593,7 @@
             <w:rPr>
               <w:noProof/>
             </w:rPr>
-            <w:t>14</w:t>
+            <w:t>2</w:t>
           </w:r>
           <w:r>
             <w:fldChar w:fldCharType="end"/>
@@ -24549,64 +24706,6 @@
 </file>
 
 <file path=word/header1.xml><?xml version="1.0" encoding="utf-8"?>
-<w:hdr xmlns:wpc="http://schemas.microsoft.com/office/word/2010/wordprocessingCanvas" xmlns:mc="http://schemas.openxmlformats.org/markup-compatibility/2006" xmlns:o="urn:schemas-microsoft-com:office:office" xmlns:r="http://schemas.openxmlformats.org/officeDocument/2006/relationships" xmlns:m="http://schemas.openxmlformats.org/officeDocument/2006/math" xmlns:v="urn:schemas-microsoft-com:vml" xmlns:wp14="http://schemas.microsoft.com/office/word/2010/wordprocessingDrawing" xmlns:wp="http://schemas.openxmlformats.org/drawingml/2006/wordprocessingDrawing" xmlns:w10="urn:schemas-microsoft-com:office:word" xmlns:w="http://schemas.openxmlformats.org/wordprocessingml/2006/main" xmlns:w14="http://schemas.microsoft.com/office/word/2010/wordml" xmlns:wpg="http://schemas.microsoft.com/office/word/2010/wordprocessingGroup" xmlns:wpi="http://schemas.microsoft.com/office/word/2010/wordprocessingInk" xmlns:wne="http://schemas.microsoft.com/office/word/2006/wordml" xmlns:wps="http://schemas.microsoft.com/office/word/2010/wordprocessingShape" mc:Ignorable="w14 wp14">
-  <w:tbl>
-    <w:tblPr>
-      <w:tblW w:w="0" w:type="auto"/>
-      <w:tblLayout w:type="fixed"/>
-      <w:tblLook w:val="06A0" w:firstRow="1" w:lastRow="0" w:firstColumn="1" w:lastColumn="0" w:noHBand="1" w:noVBand="1"/>
-    </w:tblPr>
-    <w:tblGrid>
-      <w:gridCol w:w="3005"/>
-      <w:gridCol w:w="3005"/>
-      <w:gridCol w:w="3005"/>
-    </w:tblGrid>
-    <w:tr>
-      <w:tc>
-        <w:tcPr>
-          <w:tcW w:w="3005" w:type="dxa"/>
-        </w:tcPr>
-        <w:p>
-          <w:pPr>
-            <w:pStyle w:val="a7"/>
-            <w:ind w:left="-115"/>
-          </w:pPr>
-        </w:p>
-      </w:tc>
-      <w:tc>
-        <w:tcPr>
-          <w:tcW w:w="3005" w:type="dxa"/>
-        </w:tcPr>
-        <w:p>
-          <w:pPr>
-            <w:pStyle w:val="a7"/>
-            <w:jc w:val="center"/>
-          </w:pPr>
-        </w:p>
-      </w:tc>
-      <w:tc>
-        <w:tcPr>
-          <w:tcW w:w="3005" w:type="dxa"/>
-        </w:tcPr>
-        <w:p>
-          <w:pPr>
-            <w:pStyle w:val="a7"/>
-            <w:ind w:right="-115"/>
-            <w:jc w:val="right"/>
-          </w:pPr>
-        </w:p>
-      </w:tc>
-    </w:tr>
-  </w:tbl>
-  <w:p>
-    <w:pPr>
-      <w:pStyle w:val="a7"/>
-    </w:pPr>
-  </w:p>
-</w:hdr>
-</file>
-
-<file path=word/header2.xml><?xml version="1.0" encoding="utf-8"?>
 <w:hdr xmlns:wpc="http://schemas.microsoft.com/office/word/2010/wordprocessingCanvas" xmlns:mc="http://schemas.openxmlformats.org/markup-compatibility/2006" xmlns:o="urn:schemas-microsoft-com:office:office" xmlns:r="http://schemas.openxmlformats.org/officeDocument/2006/relationships" xmlns:m="http://schemas.openxmlformats.org/officeDocument/2006/math" xmlns:v="urn:schemas-microsoft-com:vml" xmlns:wp14="http://schemas.microsoft.com/office/word/2010/wordprocessingDrawing" xmlns:wp="http://schemas.openxmlformats.org/drawingml/2006/wordprocessingDrawing" xmlns:w10="urn:schemas-microsoft-com:office:word" xmlns:w="http://schemas.openxmlformats.org/wordprocessingml/2006/main" xmlns:w14="http://schemas.microsoft.com/office/word/2010/wordml" xmlns:wpg="http://schemas.microsoft.com/office/word/2010/wordprocessingGroup" xmlns:wpi="http://schemas.microsoft.com/office/word/2010/wordprocessingInk" xmlns:wne="http://schemas.microsoft.com/office/word/2006/wordml" xmlns:wps="http://schemas.microsoft.com/office/word/2010/wordprocessingShape" mc:Ignorable="w14 wp14">
   <w:tbl>
     <w:tblPr>
@@ -25033,7 +25132,10 @@
   <w:style w:type="paragraph" w:default="1" w:styleId="a">
     <w:name w:val="Normal"/>
     <w:qFormat/>
-    <w:rsid w:val="0014574A"/>
+    <w:rsid w:val="00892F24"/>
+    <w:pPr>
+      <w:jc w:val="both"/>
+    </w:pPr>
     <w:rPr>
       <w:rFonts w:asciiTheme="minorBidi" w:hAnsiTheme="minorBidi"/>
       <w:sz w:val="28"/>
@@ -25046,11 +25148,12 @@
     <w:link w:val="10"/>
     <w:uiPriority w:val="9"/>
     <w:qFormat/>
-    <w:rsid w:val="00D26FE4"/>
+    <w:rsid w:val="0098350F"/>
     <w:pPr>
       <w:keepNext/>
       <w:keepLines/>
-      <w:spacing w:before="240" w:after="0"/>
+      <w:pageBreakBefore/>
+      <w:spacing w:before="240" w:after="0" w:line="720" w:lineRule="auto"/>
       <w:jc w:val="center"/>
       <w:outlineLvl w:val="0"/>
     </w:pPr>
@@ -25131,7 +25234,7 @@
     <w:basedOn w:val="a0"/>
     <w:link w:val="1"/>
     <w:uiPriority w:val="9"/>
-    <w:rsid w:val="00D26FE4"/>
+    <w:rsid w:val="0098350F"/>
     <w:rPr>
       <w:rFonts w:asciiTheme="minorBidi" w:eastAsiaTheme="majorEastAsia" w:hAnsiTheme="minorBidi" w:cstheme="majorBidi"/>
       <w:b/>
@@ -25621,7 +25724,10 @@
   <w:style w:type="paragraph" w:default="1" w:styleId="a">
     <w:name w:val="Normal"/>
     <w:qFormat/>
-    <w:rsid w:val="0014574A"/>
+    <w:rsid w:val="00892F24"/>
+    <w:pPr>
+      <w:jc w:val="both"/>
+    </w:pPr>
     <w:rPr>
       <w:rFonts w:asciiTheme="minorBidi" w:hAnsiTheme="minorBidi"/>
       <w:sz w:val="28"/>
@@ -25634,11 +25740,12 @@
     <w:link w:val="10"/>
     <w:uiPriority w:val="9"/>
     <w:qFormat/>
-    <w:rsid w:val="00D26FE4"/>
+    <w:rsid w:val="0098350F"/>
     <w:pPr>
       <w:keepNext/>
       <w:keepLines/>
-      <w:spacing w:before="240" w:after="0"/>
+      <w:pageBreakBefore/>
+      <w:spacing w:before="240" w:after="0" w:line="720" w:lineRule="auto"/>
       <w:jc w:val="center"/>
       <w:outlineLvl w:val="0"/>
     </w:pPr>
@@ -25719,7 +25826,7 @@
     <w:basedOn w:val="a0"/>
     <w:link w:val="1"/>
     <w:uiPriority w:val="9"/>
-    <w:rsid w:val="00D26FE4"/>
+    <w:rsid w:val="0098350F"/>
     <w:rPr>
       <w:rFonts w:asciiTheme="minorBidi" w:eastAsiaTheme="majorEastAsia" w:hAnsiTheme="minorBidi" w:cstheme="majorBidi"/>
       <w:b/>
@@ -26305,7 +26412,7 @@
   <a:extraClrSchemeLst/>
   <a:extLst>
     <a:ext uri="{05A4C25C-085E-4340-85A3-A5531E510DB2}">
-      <thm15:themeFamily xmlns="" xmlns:thm15="http://schemas.microsoft.com/office/thememl/2012/main" name="Office Theme" id="{62F939B6-93AF-4DB8-9C6B-D6C7DFDC589F}" vid="{4A3C46E8-61CC-4603-A589-7422A47A8E4A}"/>
+      <thm15:themeFamily xmlns:thm15="http://schemas.microsoft.com/office/thememl/2012/main" xmlns="" name="Office Theme" id="{62F939B6-93AF-4DB8-9C6B-D6C7DFDC589F}" vid="{4A3C46E8-61CC-4603-A589-7422A47A8E4A}"/>
     </a:ext>
   </a:extLst>
 </a:theme>
@@ -26395,7 +26502,7 @@
 </file>
 
 <file path=customXml/itemProps1.xml><?xml version="1.0" encoding="utf-8"?>
-<ds:datastoreItem xmlns:ds="http://schemas.openxmlformats.org/officeDocument/2006/customXml" ds:itemID="{0EDD5C37-F810-477A-B5DF-CC6C223E2E15}">
+<ds:datastoreItem xmlns:ds="http://schemas.openxmlformats.org/officeDocument/2006/customXml" ds:itemID="{3CF798D9-6482-4ED1-BFAD-4A218C690F63}">
   <ds:schemaRefs>
     <ds:schemaRef ds:uri="http://schemas.openxmlformats.org/officeDocument/2006/bibliography"/>
   </ds:schemaRefs>

</xml_diff>